<commit_message>
updated figures to have the same theme
made changes to figures and removed outputs folder -- moving files to figures folder, still further changes needed
</commit_message>
<xml_diff>
--- a/manuscript/MangrovesBirdsECCC.docx
+++ b/manuscript/MangrovesBirdsECCC.docx
@@ -820,15 +820,7 @@
           <w:sz w:val="24"/>
           <w:szCs w:val="24"/>
         </w:rPr>
-        <w:t>) and their lower structural development may suggest that they are favored by birds of different functional traits from fringe mangroves. Tidal regimes are, therefore, the dominant abiotic filter structuring mangrove communities and assuming birds’ dispersal abilities among patches are equivalent, mangals may serve as a useful ecosystem to interrogate a spe</w:t>
-      </w:r>
-      <w:r>
-        <w:rPr>
-          <w:rFonts w:ascii="Times New Roman" w:hAnsi="Times New Roman" w:cs="Times New Roman"/>
-          <w:sz w:val="24"/>
-          <w:szCs w:val="24"/>
-        </w:rPr>
-        <w:t xml:space="preserve">cies sorting model (see </w:t>
+        <w:t xml:space="preserve">) and their lower structural development may suggest that they are favored by birds of different functional traits from fringe mangroves. Tidal regimes are, therefore, the dominant abiotic filter structuring mangrove communities and assuming birds’ dispersal abilities among patches are equivalent, mangals may serve as a useful ecosystem to interrogate a species sorting model (see </w:t>
       </w:r>
       <w:proofErr w:type="spellStart"/>
       <w:r>
@@ -882,15 +874,7 @@
           <w:sz w:val="24"/>
           <w:szCs w:val="24"/>
         </w:rPr>
-        <w:t xml:space="preserve"> microhabitats all attract different types of waterbirds, with, for instance, waders preying on surface invertebrates like crabs, shorebirds probing for invertebrates in the substrate, and kingfishers feeding on fish in shallow waters (Weller 1999; Hogarth 2015). Many waterbirds also roost and nest in mangals (Weller 1999; Acosta et al. 2011; Hogarth 2015), often in large, mixed species colonies. Assuming mangroves vary on a gradient of tidal influence, we may come to observe that whichever avian </w:t>
-      </w:r>
-      <w:r>
-        <w:rPr>
-          <w:rFonts w:ascii="Times New Roman" w:hAnsi="Times New Roman" w:cs="Times New Roman"/>
-          <w:sz w:val="24"/>
-          <w:szCs w:val="24"/>
-        </w:rPr>
-        <w:t xml:space="preserve">family comes to dominate a wetland will be according to their functional groups and needs (Acosta et al. 2011; Hogarth 2015).  Thus, each mangrove patch would support a unique assemblage of birds, making it important to protect the </w:t>
+        <w:t xml:space="preserve"> microhabitats all attract different types of waterbirds, with, for instance, waders preying on surface invertebrates like crabs, shorebirds probing for invertebrates in the substrate, and kingfishers feeding on fish in shallow waters (Weller 1999; Hogarth 2015). Many waterbirds also roost and nest in mangals (Weller 1999; Acosta et al. 2011; Hogarth 2015), often in large, mixed species colonies. Assuming mangroves vary on a gradient of tidal influence, we may come to observe that whichever avian family comes to dominate a wetland will be according to their functional groups and needs (Acosta et al. 2011; Hogarth 2015).  Thus, each mangrove patch would support a unique assemblage of birds, making it important to protect the </w:t>
       </w:r>
       <w:r>
         <w:rPr>
@@ -1028,15 +1012,7 @@
           <w:sz w:val="24"/>
           <w:szCs w:val="24"/>
         </w:rPr>
-        <w:t xml:space="preserve"> the multi-island state of Gr</w:t>
-      </w:r>
-      <w:r>
-        <w:rPr>
-          <w:rFonts w:ascii="Times New Roman" w:hAnsi="Times New Roman" w:cs="Times New Roman"/>
-          <w:sz w:val="24"/>
-          <w:szCs w:val="24"/>
-        </w:rPr>
-        <w:t xml:space="preserve">enada, there are ~298 ha of mangrove forest across almost 40 sites (Moore et al. 2015). Most of these are basin mangrove habitat, which is characterized by the diverse microhabitats described above, and Moore et al. considered this type of mangal to be “some of the most valuable and diverse foraging habitat for birds” (2015:158). Official records of the bird community in mangals in Grenada are lacking, but citizen-science data has identified &gt;80 species, and indeed the (top 10) most </w:t>
+        <w:t xml:space="preserve"> the multi-island state of Grenada, there are ~298 ha of mangrove forest across almost 40 sites (Moore et al. 2015). Most of these are basin mangrove habitat, which is characterized by the diverse microhabitats described above, and Moore et al. considered this type of mangal to be “some of the most valuable and diverse foraging habitat for birds” (2015:158). Official records of the bird community in mangals in Grenada are lacking, but citizen-science data has identified &gt;80 species, and indeed the (top 10) most </w:t>
       </w:r>
       <w:proofErr w:type="gramStart"/>
       <w:r>
@@ -1054,15 +1030,7 @@
           <w:sz w:val="24"/>
           <w:szCs w:val="24"/>
         </w:rPr>
-        <w:t xml:space="preserve"> hotspots </w:t>
-      </w:r>
-      <w:r>
-        <w:rPr>
-          <w:rFonts w:ascii="Times New Roman" w:hAnsi="Times New Roman" w:cs="Times New Roman"/>
-          <w:sz w:val="24"/>
-          <w:szCs w:val="24"/>
-        </w:rPr>
-        <w:t>on eBird are mangrove wetlands or sites that contain some mangrove vegetation (eBird 2020). Of the 153 avian species officially documented in Grenada, over 40% (63 species) are migratory (</w:t>
+        <w:t xml:space="preserve"> hotspots on eBird are mangrove wetlands or sites that contain some mangrove vegetation (eBird 2020). Of the 153 avian species officially documented in Grenada, over 40% (63 species) are migratory (</w:t>
       </w:r>
       <w:proofErr w:type="spellStart"/>
       <w:r>
@@ -1116,15 +1084,7 @@
           <w:sz w:val="24"/>
           <w:szCs w:val="24"/>
         </w:rPr>
-        <w:t xml:space="preserve"> 2018), so small changes in the extent or quality of available mangroves can have significant impacts on stopover habitat use. The ripple effects of stopover habi</w:t>
-      </w:r>
-      <w:r>
-        <w:rPr>
-          <w:rFonts w:ascii="Times New Roman" w:hAnsi="Times New Roman" w:cs="Times New Roman"/>
-          <w:sz w:val="24"/>
-          <w:szCs w:val="24"/>
-        </w:rPr>
-        <w:t>tat loss include lower migration or reproduction success and higher mortality (</w:t>
+        <w:t xml:space="preserve"> 2018), so small changes in the extent or quality of available mangroves can have significant impacts on stopover habitat use. The ripple effects of stopover habitat loss include lower migration or reproduction success and higher mortality (</w:t>
       </w:r>
       <w:proofErr w:type="spellStart"/>
       <w:r>
@@ -1188,15 +1148,7 @@
           <w:sz w:val="24"/>
           <w:szCs w:val="24"/>
         </w:rPr>
-        <w:t>Hurricanes are one such threat, often resulting in significant degradation or destruction of habitat with slow and asynchronous/nonlinear recovery (McNair 2008; Moore et al. 2015). Grenada’s southerly location precludes it from regular/frequent storms like the rest of the Caribbean, but it has experienced 3 major hurricanes in the last 7 decades (Hurricane Janet in 1955, Hurricanes Ivan and Emily in 2004 and 2005 respectively); the effects of these storms on mangroves throughout the country are well-documen</w:t>
-      </w:r>
-      <w:r>
-        <w:rPr>
-          <w:rFonts w:ascii="Times New Roman" w:hAnsi="Times New Roman" w:cs="Times New Roman"/>
-          <w:sz w:val="24"/>
-          <w:szCs w:val="24"/>
-        </w:rPr>
-        <w:t>ted (e.g., Moore 2004, Layman et al. 2006). Furthermore, deforestation, especially for tourism development, is rampant, and the FAO (2007) recognized this as the primary cause of mangrove loss in the region over the preceding decades. On the island of Grenada, three mangals (totaling ~ 59 ha) are currently undergoing disturbance related to resort developments, and the impacts on the bird community are still being determined (</w:t>
+        <w:t>Hurricanes are one such threat, often resulting in significant degradation or destruction of habitat with slow and asynchronous/nonlinear recovery (McNair 2008; Moore et al. 2015). Grenada’s southerly location precludes it from regular/frequent storms like the rest of the Caribbean, but it has experienced 3 major hurricanes in the last 7 decades (Hurricane Janet in 1955, Hurricanes Ivan and Emily in 2004 and 2005 respectively); the effects of these storms on mangroves throughout the country are well-documented (e.g., Moore 2004, Layman et al. 2006). Furthermore, deforestation, especially for tourism development, is rampant, and the FAO (2007) recognized this as the primary cause of mangrove loss in the region over the preceding decades. On the island of Grenada, three mangals (totaling ~ 59 ha) are currently undergoing disturbance related to resort developments, and the impacts on the bird community are still being determined (</w:t>
       </w:r>
       <w:proofErr w:type="spellStart"/>
       <w:r>
@@ -1214,15 +1166,7 @@
           <w:sz w:val="24"/>
           <w:szCs w:val="24"/>
         </w:rPr>
-        <w:t xml:space="preserve"> in review). Climate change is also expected to increasingly threaten mangr</w:t>
-      </w:r>
-      <w:r>
-        <w:rPr>
-          <w:rFonts w:ascii="Times New Roman" w:hAnsi="Times New Roman" w:cs="Times New Roman"/>
-          <w:sz w:val="24"/>
-          <w:szCs w:val="24"/>
-        </w:rPr>
-        <w:t>ove ecosystems, through a myriad of processes including sea level rise, surface and atmospheric temperature increases, saltwater intrusion, acidification, changes in coastal topography, habitat conversion, and increased storm intensity and frequency (</w:t>
+        <w:t xml:space="preserve"> in review). Climate change is also expected to increasingly threaten mangrove ecosystems, through a myriad of processes including sea level rise, surface and atmospheric temperature increases, saltwater intrusion, acidification, changes in coastal topography, habitat conversion, and increased storm intensity and frequency (</w:t>
       </w:r>
       <w:proofErr w:type="spellStart"/>
       <w:r>
@@ -1364,16 +1308,7 @@
           <w:szCs w:val="24"/>
           <w:shd w:val="clear" w:color="auto" w:fill="CCCCCC"/>
         </w:rPr>
-        <w:t>1) strong cross-taxon relationships between birds and plants; 2) differe</w:t>
-      </w:r>
-      <w:r>
-        <w:rPr>
-          <w:rFonts w:ascii="Times New Roman" w:hAnsi="Times New Roman" w:cs="Times New Roman"/>
-          <w:sz w:val="24"/>
-          <w:szCs w:val="24"/>
-          <w:shd w:val="clear" w:color="auto" w:fill="CCCCCC"/>
-        </w:rPr>
-        <w:t xml:space="preserve">nces in community composition by whether the site was fringing versus basin; 3) differences in which species/functional traits are associated with basin versus fringing mangroves. </w:t>
+        <w:t xml:space="preserve">1) strong cross-taxon relationships between birds and plants; 2) differences in community composition by whether the site was fringing versus basin; 3) differences in which species/functional traits are associated with basin versus fringing mangroves. </w:t>
       </w:r>
       <w:r>
         <w:rPr>
@@ -1580,16 +1515,7 @@
           <w:szCs w:val="24"/>
           <w:shd w:val="clear" w:color="auto" w:fill="B7B7B7"/>
         </w:rPr>
-        <w:t>however, the land adjacent to the park, including the wetlands, was recently leased for development of a resort village and the fringes of the mangal have</w:t>
-      </w:r>
-      <w:r>
-        <w:rPr>
-          <w:rFonts w:ascii="Times New Roman" w:hAnsi="Times New Roman" w:cs="Times New Roman"/>
-          <w:sz w:val="24"/>
-          <w:szCs w:val="24"/>
-          <w:shd w:val="clear" w:color="auto" w:fill="B7B7B7"/>
-        </w:rPr>
-        <w:t xml:space="preserve"> already sustained damage. The area was unfortunately also used as a dumping site for construction debris, resulting in significant pollution</w:t>
+        <w:t>however, the land adjacent to the park, including the wetlands, was recently leased for development of a resort village and the fringes of the mangal have already sustained damage. The area was unfortunately also used as a dumping site for construction debris, resulting in significant pollution</w:t>
       </w:r>
       <w:r>
         <w:rPr>
@@ -1688,16 +1614,7 @@
           <w:shd w:val="clear" w:color="auto" w:fill="CCCCCC"/>
         </w:rPr>
         <w:lastRenderedPageBreak/>
-        <w:t>(est. 2012; Ramsar Sites Inform</w:t>
-      </w:r>
-      <w:r>
-        <w:rPr>
-          <w:rFonts w:ascii="Times New Roman" w:hAnsi="Times New Roman" w:cs="Times New Roman"/>
-          <w:sz w:val="24"/>
-          <w:szCs w:val="24"/>
-          <w:shd w:val="clear" w:color="auto" w:fill="CCCCCC"/>
-        </w:rPr>
-        <w:t xml:space="preserve">ation Services n.d.), parts of the forest have recently been leased for development of a resort village. </w:t>
+        <w:t xml:space="preserve">(est. 2012; Ramsar Sites Information Services n.d.), parts of the forest have recently been leased for development of a resort village. </w:t>
       </w:r>
       <w:r>
         <w:rPr>
@@ -1758,15 +1675,7 @@
           <w:sz w:val="24"/>
           <w:szCs w:val="24"/>
         </w:rPr>
-        <w:t xml:space="preserve"> had 4 transects, and Levera had 7 transects. Along each transect, we established 3 equidistant plots for our mangrove sampling, with one plot at either end (seaward and landward) and one in the middle of the transect; this was done to ensure each zone of the mangal was sampled equally. The distance between plots varied among sites and transects, from approximately 35 m at the shortest transect to 290 m at the longest. Levera was unique in that all the transects were oriented to its central pond a</w:t>
-      </w:r>
-      <w:r>
-        <w:rPr>
-          <w:rFonts w:ascii="Times New Roman" w:hAnsi="Times New Roman" w:cs="Times New Roman"/>
-          <w:sz w:val="24"/>
-          <w:szCs w:val="24"/>
-        </w:rPr>
-        <w:t xml:space="preserve">nd thus radiated out from the pond rather than running perpendicular to the shoreline like at the other sites. </w:t>
+        <w:t xml:space="preserve"> had 4 transects, and Levera had 7 transects. Along each transect, we established 3 equidistant plots for our mangrove sampling, with one plot at either end (seaward and landward) and one in the middle of the transect; this was done to ensure each zone of the mangal was sampled equally. The distance between plots varied among sites and transects, from approximately 35 m at the shortest transect to 290 m at the longest. Levera was unique in that all the transects were oriented to its central pond and thus radiated out from the pond rather than running perpendicular to the shoreline like at the other sites. </w:t>
       </w:r>
     </w:p>
     <w:p>
@@ -1785,15 +1694,7 @@
           <w:sz w:val="24"/>
           <w:szCs w:val="24"/>
         </w:rPr>
-        <w:t>At each plot, we first made note of the species present and counted all established/viable seedings (&lt;1 m tall) and estimated the percentage cover by species. We divided mature trees into 5 size classes by circumference (at breast height): 0–3.18 cm, 3.19–7.96 cm, 7.97–31.82 cm, 31.83–63.65 cm, and &gt;63.65 cm. After counting all the trees of each species in each size class, we then selected a representative tree from each class and took additional height and canopy width measurements. Several water quality p</w:t>
-      </w:r>
-      <w:r>
-        <w:rPr>
-          <w:rFonts w:ascii="Times New Roman" w:hAnsi="Times New Roman" w:cs="Times New Roman"/>
-          <w:sz w:val="24"/>
-          <w:szCs w:val="24"/>
-        </w:rPr>
-        <w:t xml:space="preserve">arameters were measured where standing water was present, including depth, salinity, temperature, and dissolved oxygen (DO); the latter were measured using a TOA-DKK WQC-24 multiparameter water quality meter. Lastly, we recorded the depth of the redox potential discontinuity layer, as a proxy for oxygen content in the soil. </w:t>
+        <w:t xml:space="preserve">At each plot, we first made note of the species present and counted all established/viable seedings (&lt;1 m tall) and estimated the percentage cover by species. We divided mature trees into 5 size classes by circumference (at breast height): 0–3.18 cm, 3.19–7.96 cm, 7.97–31.82 cm, 31.83–63.65 cm, and &gt;63.65 cm. After counting all the trees of each species in each size class, we then selected a representative tree from each class and took additional height and canopy width measurements. Several water quality parameters were measured where standing water was present, including depth, salinity, temperature, and dissolved oxygen (DO); the latter were measured using a TOA-DKK WQC-24 multiparameter water quality meter. Lastly, we recorded the depth of the redox potential discontinuity layer, as a proxy for oxygen content in the soil. </w:t>
       </w:r>
       <w:r>
         <w:rPr>
@@ -2362,15 +2263,7 @@
           <w:szCs w:val="24"/>
         </w:rPr>
         <w:lastRenderedPageBreak/>
-        <w:t>endemic subspecies of House Wren was found at all sites, and the endemic Grenada Flycatcher was common as well. Thus, the mangrove ecosystems in Grenada are very diverse and support both waterbirds and landbirds, i</w:t>
-      </w:r>
-      <w:r>
-        <w:rPr>
-          <w:rFonts w:ascii="Times New Roman" w:hAnsi="Times New Roman" w:cs="Times New Roman"/>
-          <w:sz w:val="24"/>
-          <w:szCs w:val="24"/>
-        </w:rPr>
-        <w:t xml:space="preserve">ncluding endemic species and subspecies. </w:t>
+        <w:t xml:space="preserve">endemic subspecies of House Wren was found at all sites, and the endemic Grenada Flycatcher was common as well. Thus, the mangrove ecosystems in Grenada are very diverse and support both waterbirds and landbirds, including endemic species and subspecies. </w:t>
       </w:r>
     </w:p>
     <w:p>
@@ -4585,13 +4478,13 @@
         </w:rPr>
         <w:lastRenderedPageBreak/>
         <w:drawing>
-          <wp:anchor distT="0" distB="0" distL="114300" distR="114300" simplePos="0" relativeHeight="251674624" behindDoc="0" locked="0" layoutInCell="1" allowOverlap="1" wp14:anchorId="29DE774F" wp14:editId="18A5743D">
+          <wp:anchor distT="0" distB="0" distL="114300" distR="114300" simplePos="0" relativeHeight="251674624" behindDoc="0" locked="0" layoutInCell="1" allowOverlap="1" wp14:anchorId="29DE774F" wp14:editId="53B49CF2">
             <wp:simplePos x="0" y="0"/>
             <wp:positionH relativeFrom="column">
-              <wp:posOffset>-120650</wp:posOffset>
+              <wp:posOffset>-126365</wp:posOffset>
             </wp:positionH>
             <wp:positionV relativeFrom="paragraph">
-              <wp:posOffset>48481</wp:posOffset>
+              <wp:posOffset>46990</wp:posOffset>
             </wp:positionV>
             <wp:extent cx="5943600" cy="2971800"/>
             <wp:effectExtent l="0" t="0" r="0" b="0"/>
@@ -4766,10 +4659,10 @@
           <w:szCs w:val="24"/>
         </w:rPr>
         <w:drawing>
-          <wp:inline distT="0" distB="0" distL="0" distR="0" wp14:anchorId="1E9B90AB" wp14:editId="411F8BA7">
+          <wp:inline distT="0" distB="0" distL="0" distR="0" wp14:anchorId="1E9B90AB" wp14:editId="5DC46DC9">
             <wp:extent cx="5943600" cy="3714750"/>
             <wp:effectExtent l="0" t="0" r="0" b="6350"/>
-            <wp:docPr id="993994264" name="Picture 4" descr="A graph with different colored bars&#10;&#10;Description automatically generated"/>
+            <wp:docPr id="993994264" name="Picture 4"/>
             <wp:cNvGraphicFramePr>
               <a:graphicFrameLocks xmlns:a="http://schemas.openxmlformats.org/drawingml/2006/main" noChangeAspect="1"/>
             </wp:cNvGraphicFramePr>
@@ -4777,7 +4670,7 @@
               <a:graphicData uri="http://schemas.openxmlformats.org/drawingml/2006/picture">
                 <pic:pic xmlns:pic="http://schemas.openxmlformats.org/drawingml/2006/picture">
                   <pic:nvPicPr>
-                    <pic:cNvPr id="993994264" name="Picture 4" descr="A graph with different colored bars&#10;&#10;Description automatically generated"/>
+                    <pic:cNvPr id="993994264" name="Picture 4"/>
                     <pic:cNvPicPr/>
                   </pic:nvPicPr>
                   <pic:blipFill>
@@ -4934,18 +4827,18 @@
         </w:rPr>
         <w:lastRenderedPageBreak/>
         <w:drawing>
-          <wp:anchor distT="0" distB="0" distL="114300" distR="114300" simplePos="0" relativeHeight="251672576" behindDoc="0" locked="0" layoutInCell="1" allowOverlap="1" wp14:anchorId="639B1AF0" wp14:editId="46067B8B">
+          <wp:anchor distT="0" distB="0" distL="114300" distR="114300" simplePos="0" relativeHeight="251672576" behindDoc="0" locked="0" layoutInCell="1" allowOverlap="1" wp14:anchorId="639B1AF0" wp14:editId="3AC0D3E8">
             <wp:simplePos x="0" y="0"/>
             <wp:positionH relativeFrom="column">
               <wp:posOffset>0</wp:posOffset>
             </wp:positionH>
             <wp:positionV relativeFrom="paragraph">
-              <wp:posOffset>740383</wp:posOffset>
+              <wp:posOffset>1102995</wp:posOffset>
             </wp:positionV>
             <wp:extent cx="5943600" cy="3714750"/>
             <wp:effectExtent l="0" t="0" r="0" b="6350"/>
             <wp:wrapSquare wrapText="bothSides"/>
-            <wp:docPr id="528377431" name="Picture 8" descr="A graph of different types of plants&#10;&#10;Description automatically generated"/>
+            <wp:docPr id="528377431" name="Picture 8"/>
             <wp:cNvGraphicFramePr>
               <a:graphicFrameLocks xmlns:a="http://schemas.openxmlformats.org/drawingml/2006/main" noChangeAspect="1"/>
             </wp:cNvGraphicFramePr>
@@ -4953,7 +4846,7 @@
               <a:graphicData uri="http://schemas.openxmlformats.org/drawingml/2006/picture">
                 <pic:pic xmlns:pic="http://schemas.openxmlformats.org/drawingml/2006/picture">
                   <pic:nvPicPr>
-                    <pic:cNvPr id="528377431" name="Picture 8" descr="A graph of different types of plants&#10;&#10;Description automatically generated"/>
+                    <pic:cNvPr id="528377431" name="Picture 8"/>
                     <pic:cNvPicPr/>
                   </pic:nvPicPr>
                   <pic:blipFill>
@@ -5230,19 +5123,183 @@
       </w:pPr>
       <w:r>
         <w:rPr>
+          <w:rFonts w:ascii="Times New Roman" w:hAnsi="Times New Roman" w:cs="Times New Roman"/>
+          <w:b/>
+          <w:bCs/>
+          <w:color w:val="222222"/>
+          <w:sz w:val="24"/>
+          <w:szCs w:val="24"/>
+          <w:highlight w:val="white"/>
+        </w:rPr>
+        <w:lastRenderedPageBreak/>
+        <w:t>Appendix 3</w:t>
+      </w:r>
+      <w:r>
+        <w:rPr>
+          <w:rFonts w:ascii="Times New Roman" w:hAnsi="Times New Roman" w:cs="Times New Roman"/>
+          <w:color w:val="222222"/>
+          <w:sz w:val="24"/>
+          <w:szCs w:val="24"/>
+          <w:highlight w:val="white"/>
+        </w:rPr>
+        <w:t xml:space="preserve">: Stable isotopes </w:t>
+      </w:r>
+      <w:r>
+        <w:rPr>
+          <w:rFonts w:ascii="Times New Roman" w:hAnsi="Times New Roman" w:cs="Times New Roman"/>
+          <w:color w:val="222222"/>
+          <w:sz w:val="24"/>
+          <w:szCs w:val="24"/>
+          <w:highlight w:val="white"/>
+        </w:rPr>
+        <w:t>result</w:t>
+      </w:r>
+      <w:r>
+        <w:rPr>
+          <w:rFonts w:ascii="Times New Roman" w:hAnsi="Times New Roman" w:cs="Times New Roman"/>
+          <w:color w:val="222222"/>
+          <w:sz w:val="24"/>
+          <w:szCs w:val="24"/>
+          <w:highlight w:val="white"/>
+        </w:rPr>
+        <w:t xml:space="preserve"> for X and Y</w:t>
+      </w:r>
+      <w:r>
+        <w:rPr>
+          <w:rFonts w:ascii="Times New Roman" w:hAnsi="Times New Roman" w:cs="Times New Roman"/>
+          <w:color w:val="222222"/>
+          <w:sz w:val="24"/>
+          <w:szCs w:val="24"/>
+          <w:highlight w:val="white"/>
+        </w:rPr>
+        <w:t xml:space="preserve"> from samples collected at all four sites. </w:t>
+      </w:r>
+      <w:r>
+        <w:rPr>
+          <w:rFonts w:ascii="Times New Roman" w:hAnsi="Times New Roman" w:cs="Times New Roman"/>
+          <w:color w:val="222222"/>
+          <w:sz w:val="24"/>
+          <w:szCs w:val="24"/>
+          <w:highlight w:val="white"/>
+        </w:rPr>
+        <w:t xml:space="preserve">The water samples were </w:t>
+      </w:r>
+      <w:r>
+        <w:rPr>
+          <w:rFonts w:ascii="Times New Roman" w:hAnsi="Times New Roman" w:cs="Times New Roman"/>
+          <w:color w:val="222222"/>
+          <w:sz w:val="24"/>
+          <w:szCs w:val="24"/>
+          <w:highlight w:val="white"/>
+        </w:rPr>
+        <w:t>sourced from</w:t>
+      </w:r>
+      <w:r>
+        <w:rPr>
+          <w:rFonts w:ascii="Times New Roman" w:hAnsi="Times New Roman" w:cs="Times New Roman"/>
+          <w:color w:val="222222"/>
+          <w:sz w:val="24"/>
+          <w:szCs w:val="24"/>
+          <w:highlight w:val="white"/>
+        </w:rPr>
+        <w:t xml:space="preserve"> either the sea, </w:t>
+      </w:r>
+      <w:r>
+        <w:rPr>
+          <w:rFonts w:ascii="Times New Roman" w:hAnsi="Times New Roman" w:cs="Times New Roman"/>
+          <w:color w:val="222222"/>
+          <w:sz w:val="24"/>
+          <w:szCs w:val="24"/>
+          <w:highlight w:val="white"/>
+        </w:rPr>
+        <w:t xml:space="preserve">streams or surface accumulation. </w:t>
+      </w:r>
+      <w:r>
+        <w:rPr>
+          <w:rFonts w:ascii="Times New Roman" w:hAnsi="Times New Roman" w:cs="Times New Roman"/>
+          <w:color w:val="222222"/>
+          <w:sz w:val="24"/>
+          <w:szCs w:val="24"/>
+          <w:highlight w:val="white"/>
+        </w:rPr>
+        <w:t xml:space="preserve">The underlying data are available on </w:t>
+      </w:r>
+      <w:proofErr w:type="spellStart"/>
+      <w:r>
+        <w:rPr>
+          <w:rFonts w:ascii="Times New Roman" w:hAnsi="Times New Roman" w:cs="Times New Roman"/>
+          <w:color w:val="222222"/>
+          <w:sz w:val="24"/>
+          <w:szCs w:val="24"/>
+          <w:highlight w:val="white"/>
+        </w:rPr>
+        <w:t>FigShare</w:t>
+      </w:r>
+      <w:proofErr w:type="spellEnd"/>
+      <w:r>
+        <w:rPr>
+          <w:rFonts w:ascii="Times New Roman" w:hAnsi="Times New Roman" w:cs="Times New Roman"/>
+          <w:color w:val="222222"/>
+          <w:sz w:val="24"/>
+          <w:szCs w:val="24"/>
+          <w:highlight w:val="white"/>
+        </w:rPr>
+        <w:t xml:space="preserve"> (</w:t>
+      </w:r>
+      <w:r>
+        <w:rPr>
+          <w:rFonts w:ascii="Times New Roman" w:hAnsi="Times New Roman" w:cs="Times New Roman"/>
+          <w:color w:val="222222"/>
+          <w:sz w:val="24"/>
+          <w:szCs w:val="24"/>
+        </w:rPr>
+        <w:t xml:space="preserve">DOI: </w:t>
+      </w:r>
+      <w:r>
+        <w:rPr>
+          <w:rFonts w:ascii="Times New Roman" w:hAnsi="Times New Roman" w:cs="Times New Roman"/>
+          <w:color w:val="222222"/>
+          <w:sz w:val="24"/>
+          <w:szCs w:val="24"/>
+        </w:rPr>
+        <w:t>10.6084/m9.figshare.25442140</w:t>
+      </w:r>
+      <w:r>
+        <w:rPr>
+          <w:rFonts w:ascii="Times New Roman" w:hAnsi="Times New Roman" w:cs="Times New Roman"/>
+          <w:color w:val="222222"/>
+          <w:sz w:val="24"/>
+          <w:szCs w:val="24"/>
+          <w:highlight w:val="white"/>
+        </w:rPr>
+        <w:t>).</w:t>
+      </w:r>
+    </w:p>
+    <w:p>
+      <w:pPr>
+        <w:spacing w:after="200" w:line="480" w:lineRule="auto"/>
+        <w:rPr>
+          <w:rFonts w:ascii="Times New Roman" w:hAnsi="Times New Roman" w:cs="Times New Roman"/>
+          <w:color w:val="222222"/>
+          <w:sz w:val="24"/>
+          <w:szCs w:val="24"/>
+          <w:highlight w:val="white"/>
+        </w:rPr>
+      </w:pPr>
+      <w:r>
+        <w:rPr>
           <w:b/>
           <w:bCs/>
           <w:noProof/>
         </w:rPr>
-        <w:lastRenderedPageBreak/>
         <w:drawing>
-          <wp:anchor distT="0" distB="0" distL="114300" distR="114300" simplePos="0" relativeHeight="251669504" behindDoc="1" locked="0" layoutInCell="1" allowOverlap="1" wp14:anchorId="458B4515" wp14:editId="5D54B183">
+          <wp:anchor distT="0" distB="0" distL="114300" distR="114300" simplePos="0" relativeHeight="251669504" behindDoc="1" locked="0" layoutInCell="1" allowOverlap="1" wp14:anchorId="458B4515" wp14:editId="1F356084">
             <wp:simplePos x="0" y="0"/>
             <wp:positionH relativeFrom="column">
               <wp:posOffset>-173990</wp:posOffset>
             </wp:positionH>
             <wp:positionV relativeFrom="paragraph">
-              <wp:posOffset>1546225</wp:posOffset>
+              <wp:posOffset>366395</wp:posOffset>
             </wp:positionV>
             <wp:extent cx="5943600" cy="3714750"/>
             <wp:effectExtent l="0" t="0" r="0" b="6350"/>
@@ -5255,7 +5312,7 @@
                 <wp:lineTo x="0" y="0"/>
               </wp:wrapPolygon>
             </wp:wrapTight>
-            <wp:docPr id="1493067212" name="Picture 6" descr="A graph of different colored dots&#10;&#10;Description automatically generated with medium confidence"/>
+            <wp:docPr id="1493067212" name="Picture 6"/>
             <wp:cNvGraphicFramePr>
               <a:graphicFrameLocks xmlns:a="http://schemas.openxmlformats.org/drawingml/2006/main" noChangeAspect="1"/>
             </wp:cNvGraphicFramePr>
@@ -5263,7 +5320,7 @@
               <a:graphicData uri="http://schemas.openxmlformats.org/drawingml/2006/picture">
                 <pic:pic xmlns:pic="http://schemas.openxmlformats.org/drawingml/2006/picture">
                   <pic:nvPicPr>
-                    <pic:cNvPr id="1493067212" name="Picture 6" descr="A graph of different colored dots&#10;&#10;Description automatically generated with medium confidence"/>
+                    <pic:cNvPr id="1493067212" name="Picture 6"/>
                     <pic:cNvPicPr/>
                   </pic:nvPicPr>
                   <pic:blipFill>
@@ -5299,170 +5356,6 @@
           </wp:anchor>
         </w:drawing>
       </w:r>
-      <w:r>
-        <w:rPr>
-          <w:rFonts w:ascii="Times New Roman" w:hAnsi="Times New Roman" w:cs="Times New Roman"/>
-          <w:b/>
-          <w:bCs/>
-          <w:color w:val="222222"/>
-          <w:sz w:val="24"/>
-          <w:szCs w:val="24"/>
-          <w:highlight w:val="white"/>
-        </w:rPr>
-        <w:t>Appendix 3</w:t>
-      </w:r>
-      <w:r>
-        <w:rPr>
-          <w:rFonts w:ascii="Times New Roman" w:hAnsi="Times New Roman" w:cs="Times New Roman"/>
-          <w:color w:val="222222"/>
-          <w:sz w:val="24"/>
-          <w:szCs w:val="24"/>
-          <w:highlight w:val="white"/>
-        </w:rPr>
-        <w:t xml:space="preserve">: Stable isotopes </w:t>
-      </w:r>
-      <w:r>
-        <w:rPr>
-          <w:rFonts w:ascii="Times New Roman" w:hAnsi="Times New Roman" w:cs="Times New Roman"/>
-          <w:color w:val="222222"/>
-          <w:sz w:val="24"/>
-          <w:szCs w:val="24"/>
-          <w:highlight w:val="white"/>
-        </w:rPr>
-        <w:t>result</w:t>
-      </w:r>
-      <w:r>
-        <w:rPr>
-          <w:rFonts w:ascii="Times New Roman" w:hAnsi="Times New Roman" w:cs="Times New Roman"/>
-          <w:color w:val="222222"/>
-          <w:sz w:val="24"/>
-          <w:szCs w:val="24"/>
-          <w:highlight w:val="white"/>
-        </w:rPr>
-        <w:t xml:space="preserve"> for X and Y</w:t>
-      </w:r>
-      <w:r>
-        <w:rPr>
-          <w:rFonts w:ascii="Times New Roman" w:hAnsi="Times New Roman" w:cs="Times New Roman"/>
-          <w:color w:val="222222"/>
-          <w:sz w:val="24"/>
-          <w:szCs w:val="24"/>
-          <w:highlight w:val="white"/>
-        </w:rPr>
-        <w:t xml:space="preserve"> from samples collected at all four sites. </w:t>
-      </w:r>
-      <w:r>
-        <w:rPr>
-          <w:rFonts w:ascii="Times New Roman" w:hAnsi="Times New Roman" w:cs="Times New Roman"/>
-          <w:color w:val="222222"/>
-          <w:sz w:val="24"/>
-          <w:szCs w:val="24"/>
-          <w:highlight w:val="white"/>
-        </w:rPr>
-        <w:t xml:space="preserve">The water samples were </w:t>
-      </w:r>
-      <w:r>
-        <w:rPr>
-          <w:rFonts w:ascii="Times New Roman" w:hAnsi="Times New Roman" w:cs="Times New Roman"/>
-          <w:color w:val="222222"/>
-          <w:sz w:val="24"/>
-          <w:szCs w:val="24"/>
-          <w:highlight w:val="white"/>
-        </w:rPr>
-        <w:t>sourced from</w:t>
-      </w:r>
-      <w:r>
-        <w:rPr>
-          <w:rFonts w:ascii="Times New Roman" w:hAnsi="Times New Roman" w:cs="Times New Roman"/>
-          <w:color w:val="222222"/>
-          <w:sz w:val="24"/>
-          <w:szCs w:val="24"/>
-          <w:highlight w:val="white"/>
-        </w:rPr>
-        <w:t xml:space="preserve"> either the sea, </w:t>
-      </w:r>
-      <w:r>
-        <w:rPr>
-          <w:rFonts w:ascii="Times New Roman" w:hAnsi="Times New Roman" w:cs="Times New Roman"/>
-          <w:color w:val="222222"/>
-          <w:sz w:val="24"/>
-          <w:szCs w:val="24"/>
-          <w:highlight w:val="white"/>
-        </w:rPr>
-        <w:t xml:space="preserve">streams or surface accumulation. </w:t>
-      </w:r>
-      <w:r>
-        <w:rPr>
-          <w:rFonts w:ascii="Times New Roman" w:hAnsi="Times New Roman" w:cs="Times New Roman"/>
-          <w:color w:val="222222"/>
-          <w:sz w:val="24"/>
-          <w:szCs w:val="24"/>
-          <w:highlight w:val="white"/>
-        </w:rPr>
-        <w:t xml:space="preserve">The underlying data are available on </w:t>
-      </w:r>
-      <w:proofErr w:type="spellStart"/>
-      <w:r>
-        <w:rPr>
-          <w:rFonts w:ascii="Times New Roman" w:hAnsi="Times New Roman" w:cs="Times New Roman"/>
-          <w:color w:val="222222"/>
-          <w:sz w:val="24"/>
-          <w:szCs w:val="24"/>
-          <w:highlight w:val="white"/>
-        </w:rPr>
-        <w:t>FigShare</w:t>
-      </w:r>
-      <w:proofErr w:type="spellEnd"/>
-      <w:r>
-        <w:rPr>
-          <w:rFonts w:ascii="Times New Roman" w:hAnsi="Times New Roman" w:cs="Times New Roman"/>
-          <w:color w:val="222222"/>
-          <w:sz w:val="24"/>
-          <w:szCs w:val="24"/>
-          <w:highlight w:val="white"/>
-        </w:rPr>
-        <w:t xml:space="preserve"> (</w:t>
-      </w:r>
-      <w:r>
-        <w:rPr>
-          <w:rFonts w:ascii="Times New Roman" w:hAnsi="Times New Roman" w:cs="Times New Roman"/>
-          <w:color w:val="222222"/>
-          <w:sz w:val="24"/>
-          <w:szCs w:val="24"/>
-        </w:rPr>
-        <w:t xml:space="preserve">DOI: </w:t>
-      </w:r>
-      <w:r>
-        <w:rPr>
-          <w:rFonts w:ascii="Times New Roman" w:hAnsi="Times New Roman" w:cs="Times New Roman"/>
-          <w:color w:val="222222"/>
-          <w:sz w:val="24"/>
-          <w:szCs w:val="24"/>
-        </w:rPr>
-        <w:t>10.6084/m9.figshare.25442140</w:t>
-      </w:r>
-      <w:r>
-        <w:rPr>
-          <w:rFonts w:ascii="Times New Roman" w:hAnsi="Times New Roman" w:cs="Times New Roman"/>
-          <w:color w:val="222222"/>
-          <w:sz w:val="24"/>
-          <w:szCs w:val="24"/>
-          <w:highlight w:val="white"/>
-        </w:rPr>
-        <w:t>).</w:t>
-      </w:r>
-    </w:p>
-    <w:p>
-      <w:pPr>
-        <w:spacing w:after="200" w:line="480" w:lineRule="auto"/>
-        <w:rPr>
-          <w:rFonts w:ascii="Times New Roman" w:hAnsi="Times New Roman" w:cs="Times New Roman"/>
-          <w:color w:val="222222"/>
-          <w:sz w:val="24"/>
-          <w:szCs w:val="24"/>
-          <w:highlight w:val="white"/>
-        </w:rPr>
-      </w:pPr>
     </w:p>
     <w:sectPr>
       <w:pgSz w:w="12240" w:h="15840"/>
@@ -6463,6 +6356,7 @@
   <w:style w:type="character" w:default="1" w:styleId="DefaultParagraphFont">
     <w:name w:val="Default Paragraph Font"/>
     <w:uiPriority w:val="1"/>
+    <w:semiHidden/>
     <w:unhideWhenUsed/>
   </w:style>
   <w:style w:type="table" w:default="1" w:styleId="TableNormal">

</xml_diff>